<commit_message>
Update CVs with grammar checked
</commit_message>
<xml_diff>
--- a/TomGradDev-CV.docx
+++ b/TomGradDev-CV.docx
@@ -2114,7 +2114,28 @@
           <w:rFonts w:eastAsia="Segoe UI Light" w:cs="Segoe UI Light"/>
           <w:color w:val="auto"/>
         </w:rPr>
-        <w:t xml:space="preserve">wide range of web and software </w:t>
+        <w:t xml:space="preserve">wide range </w:t>
+      </w:r>
+      <w:r>
+        <w:rPr>
+          <w:rFonts w:eastAsia="Segoe UI Light" w:cs="Segoe UI Light"/>
+          <w:color w:val="auto"/>
+        </w:rPr>
+        <w:t>of background in cr</w:t>
+      </w:r>
+      <w:r>
+        <w:rPr>
+          <w:rFonts w:eastAsia="Segoe UI Light" w:cs="Segoe UI Light"/>
+          <w:color w:val="auto"/>
+        </w:rPr>
+        <w:t>afting</w:t>
+      </w:r>
+      <w:r>
+        <w:rPr>
+          <w:rFonts w:eastAsia="Segoe UI Light" w:cs="Segoe UI Light"/>
+          <w:color w:val="auto"/>
+        </w:rPr>
+        <w:t xml:space="preserve"> web and software </w:t>
       </w:r>
       <w:r>
         <w:rPr>
@@ -2122,13 +2143,6 @@
           <w:color w:val="auto"/>
         </w:rPr>
         <w:t>solutions</w:t>
-      </w:r>
-      <w:r>
-        <w:rPr>
-          <w:rFonts w:eastAsia="Segoe UI Light" w:cs="Segoe UI Light"/>
-          <w:color w:val="auto"/>
-        </w:rPr>
-        <w:t xml:space="preserve"> under my belt</w:t>
       </w:r>
       <w:r>
         <w:rPr>
@@ -2170,7 +2184,21 @@
           <w:rFonts w:eastAsia="Segoe UI Light" w:cs="Segoe UI Light"/>
           <w:color w:val="auto"/>
         </w:rPr>
-        <w:t xml:space="preserve"> working experience on Microsoft stack</w:t>
+        <w:t xml:space="preserve"> working experience </w:t>
+      </w:r>
+      <w:r>
+        <w:rPr>
+          <w:rFonts w:eastAsia="Segoe UI Light" w:cs="Segoe UI Light"/>
+          <w:color w:val="auto"/>
+        </w:rPr>
+        <w:t>with</w:t>
+      </w:r>
+      <w:r>
+        <w:rPr>
+          <w:rFonts w:eastAsia="Segoe UI Light" w:cs="Segoe UI Light"/>
+          <w:color w:val="auto"/>
+        </w:rPr>
+        <w:t xml:space="preserve"> Microsoft stack</w:t>
       </w:r>
       <w:r>
         <w:rPr>
@@ -2394,6 +2422,8 @@
               </w:rPr>
               <w:t>Current Position</w:t>
             </w:r>
+            <w:bookmarkStart w:id="1" w:name="_GoBack"/>
+            <w:bookmarkEnd w:id="1"/>
           </w:p>
           <w:p>
             <w:pPr>
@@ -2599,7 +2629,7 @@
                 <w:lang w:val="en-NZ"/>
               </w:rPr>
             </w:pPr>
-            <w:bookmarkStart w:id="1" w:name="_Hlk503913158"/>
+            <w:bookmarkStart w:id="2" w:name="_Hlk503913158"/>
             <w:r>
               <w:rPr>
                 <w:rFonts w:ascii="Segoe UI Light" w:eastAsia="Segoe UI Light" w:hAnsi="Segoe UI Light" w:cs="Segoe UI Light"/>
@@ -2985,7 +3015,7 @@
               </w:rPr>
               <w:tab/>
             </w:r>
-            <w:bookmarkStart w:id="2" w:name="_Hlk503881379"/>
+            <w:bookmarkStart w:id="3" w:name="_Hlk503881379"/>
             <w:r>
               <w:rPr>
                 <w:rFonts w:ascii="Segoe UI Light" w:eastAsia="Segoe UI Light" w:hAnsi="Segoe UI Light" w:cs="Segoe UI Light"/>
@@ -3040,7 +3070,7 @@
               </w:rPr>
               <w:t xml:space="preserve"> / MVP Studio, Auckland</w:t>
             </w:r>
-            <w:bookmarkEnd w:id="2"/>
+            <w:bookmarkEnd w:id="3"/>
             <w:r>
               <w:rPr>
                 <w:rFonts w:ascii="Segoe UI Light" w:eastAsia="Segoe UI Light" w:hAnsi="Segoe UI Light" w:cs="Segoe UI Light"/>
@@ -3886,7 +3916,7 @@
           </w:p>
         </w:tc>
       </w:tr>
-      <w:bookmarkEnd w:id="1"/>
+      <w:bookmarkEnd w:id="2"/>
     </w:tbl>
     <w:p>
       <w:pPr>
@@ -3945,7 +3975,7 @@
                 <w:lang w:val="en-NZ"/>
               </w:rPr>
             </w:pPr>
-            <w:bookmarkStart w:id="3" w:name="_Hlk503913120"/>
+            <w:bookmarkStart w:id="4" w:name="_Hlk503913120"/>
             <w:r>
               <w:rPr>
                 <w:rFonts w:ascii="Segoe UI Light" w:eastAsia="Segoe UI Light" w:hAnsi="Segoe UI Light" w:cs="Segoe UI Light"/>
@@ -4599,14 +4629,7 @@
                 <w:rFonts w:eastAsia="Segoe UI Light" w:cs="Segoe UI Light"/>
                 <w:color w:val="auto"/>
               </w:rPr>
-              <w:t>Java</w:t>
-            </w:r>
-            <w:r>
-              <w:rPr>
-                <w:rFonts w:eastAsia="Segoe UI Light" w:cs="Segoe UI Light"/>
-                <w:color w:val="auto"/>
-              </w:rPr>
-              <w:t xml:space="preserve">, </w:t>
+              <w:t xml:space="preserve">Java, </w:t>
             </w:r>
             <w:r>
               <w:rPr>
@@ -4883,7 +4906,7 @@
           </w:p>
         </w:tc>
       </w:tr>
-      <w:bookmarkEnd w:id="3"/>
+      <w:bookmarkEnd w:id="4"/>
     </w:tbl>
     <w:p>
       <w:pPr>
@@ -4930,7 +4953,7 @@
                 <w:bCs/>
               </w:rPr>
             </w:pPr>
-            <w:bookmarkStart w:id="4" w:name="_Hlk503913203"/>
+            <w:bookmarkStart w:id="5" w:name="_Hlk503913203"/>
             <w:r>
               <w:rPr>
                 <w:rFonts w:ascii="Segoe UI Light" w:eastAsia="Segoe UI Light" w:hAnsi="Segoe UI Light" w:cs="Segoe UI Light"/>
@@ -5190,7 +5213,7 @@
           </w:p>
         </w:tc>
       </w:tr>
-      <w:bookmarkEnd w:id="4"/>
+      <w:bookmarkEnd w:id="5"/>
     </w:tbl>
     <w:p>
       <w:pPr>
@@ -5244,7 +5267,7 @@
                 <w:rFonts w:eastAsia="Segoe UI Light" w:cs="Segoe UI Light"/>
               </w:rPr>
             </w:pPr>
-            <w:bookmarkStart w:id="5" w:name="_Hlk503913213"/>
+            <w:bookmarkStart w:id="6" w:name="_Hlk503913213"/>
             <w:r>
               <w:rPr>
                 <w:rFonts w:ascii="Segoe UI Light" w:eastAsia="Segoe UI Light" w:hAnsi="Segoe UI Light" w:cs="Segoe UI Light"/>
@@ -5306,12 +5329,10 @@
               </w:rPr>
               <w:t>, football</w:t>
             </w:r>
-            <w:bookmarkStart w:id="6" w:name="_GoBack"/>
-            <w:bookmarkEnd w:id="6"/>
           </w:p>
         </w:tc>
       </w:tr>
-      <w:bookmarkEnd w:id="5"/>
+      <w:bookmarkEnd w:id="6"/>
     </w:tbl>
     <w:p>
       <w:pPr>
@@ -5455,14 +5476,14 @@
         <v:path o:extrusionok="f" gradientshapeok="t" o:connecttype="rect"/>
         <o:lock v:ext="edit" aspectratio="t"/>
       </v:shapetype>
-      <v:shape id="_x0000_i1376" type="#_x0000_t75" alt="Receiver" style="width:12.75pt;height:13.5pt;visibility:visible" o:gfxdata="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" o:bullet="t">
+      <v:shape id="_x0000_i1034" type="#_x0000_t75" alt="Receiver" style="width:12.75pt;height:13.5pt;visibility:visible" o:gfxdata="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" o:bullet="t">
         <v:imagedata r:id="rId1" o:title="" cropleft="-2632f" cropright="-1316f"/>
       </v:shape>
     </w:pict>
   </w:numPicBullet>
   <w:numPicBullet w:numPicBulletId="1">
     <w:pict>
-      <v:shape id="_x0000_i1377" type="#_x0000_t75" alt="Envelope" style="width:13.5pt;height:10.5pt;visibility:visible" o:gfxdata="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" o:bullet="t">
+      <v:shape id="_x0000_i1035" type="#_x0000_t75" alt="Envelope" style="width:13.5pt;height:10.5pt;visibility:visible" o:gfxdata="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" o:bullet="t">
         <v:imagedata r:id="rId2" o:title="" croptop="-9007f" cropbottom="-7454f"/>
       </v:shape>
     </w:pict>
@@ -7702,7 +7723,7 @@
   <w:num w:numId="2">
     <w:abstractNumId w:val="7"/>
     <w:lvlOverride w:ilvl="1">
-      <w:lvl w:ilvl="1" w:tplc="421A5FF6">
+      <w:lvl w:ilvl="1" w:tplc="22464B32">
         <w:start w:val="1"/>
         <w:numFmt w:val="bullet"/>
         <w:lvlText w:val="▪"/>
@@ -7755,7 +7776,7 @@
   <w:num w:numId="9">
     <w:abstractNumId w:val="7"/>
     <w:lvlOverride w:ilvl="0">
-      <w:lvl w:ilvl="0" w:tplc="3850C8F0">
+      <w:lvl w:ilvl="0" w:tplc="C02E21A6">
         <w:start w:val="1"/>
         <w:numFmt w:val="bullet"/>
         <w:lvlText w:val="▪"/>
@@ -7786,7 +7807,7 @@
       </w:lvl>
     </w:lvlOverride>
     <w:lvlOverride w:ilvl="1">
-      <w:lvl w:ilvl="1" w:tplc="421A5FF6">
+      <w:lvl w:ilvl="1" w:tplc="22464B32">
         <w:start w:val="1"/>
         <w:numFmt w:val="bullet"/>
         <w:lvlText w:val="▪"/>
@@ -7817,7 +7838,7 @@
       </w:lvl>
     </w:lvlOverride>
     <w:lvlOverride w:ilvl="2">
-      <w:lvl w:ilvl="2" w:tplc="EEC47FFE">
+      <w:lvl w:ilvl="2" w:tplc="38D0EAEE">
         <w:start w:val="1"/>
         <w:numFmt w:val="bullet"/>
         <w:lvlText w:val="▪"/>
@@ -7848,7 +7869,7 @@
       </w:lvl>
     </w:lvlOverride>
     <w:lvlOverride w:ilvl="3">
-      <w:lvl w:ilvl="3" w:tplc="D5D4CBEA">
+      <w:lvl w:ilvl="3" w:tplc="6488469E">
         <w:start w:val="1"/>
         <w:numFmt w:val="bullet"/>
         <w:lvlText w:val="•"/>
@@ -7879,7 +7900,7 @@
       </w:lvl>
     </w:lvlOverride>
     <w:lvlOverride w:ilvl="4">
-      <w:lvl w:ilvl="4" w:tplc="5908EE4A">
+      <w:lvl w:ilvl="4" w:tplc="83C81FD8">
         <w:start w:val="1"/>
         <w:numFmt w:val="bullet"/>
         <w:lvlText w:val="o"/>
@@ -7910,7 +7931,7 @@
       </w:lvl>
     </w:lvlOverride>
     <w:lvlOverride w:ilvl="5">
-      <w:lvl w:ilvl="5" w:tplc="4E06957E">
+      <w:lvl w:ilvl="5" w:tplc="20DE4206">
         <w:start w:val="1"/>
         <w:numFmt w:val="bullet"/>
         <w:lvlText w:val="▪"/>
@@ -7941,7 +7962,7 @@
       </w:lvl>
     </w:lvlOverride>
     <w:lvlOverride w:ilvl="6">
-      <w:lvl w:ilvl="6" w:tplc="88129EEA">
+      <w:lvl w:ilvl="6" w:tplc="681445CE">
         <w:start w:val="1"/>
         <w:numFmt w:val="bullet"/>
         <w:lvlText w:val="•"/>
@@ -7972,7 +7993,7 @@
       </w:lvl>
     </w:lvlOverride>
     <w:lvlOverride w:ilvl="7">
-      <w:lvl w:ilvl="7" w:tplc="11CC234C">
+      <w:lvl w:ilvl="7" w:tplc="81062A04">
         <w:start w:val="1"/>
         <w:numFmt w:val="bullet"/>
         <w:lvlText w:val="o"/>
@@ -8003,7 +8024,7 @@
       </w:lvl>
     </w:lvlOverride>
     <w:lvlOverride w:ilvl="8">
-      <w:lvl w:ilvl="8" w:tplc="7CB47340">
+      <w:lvl w:ilvl="8" w:tplc="25AA52DA">
         <w:start w:val="1"/>
         <w:numFmt w:val="bullet"/>
         <w:lvlText w:val="▪"/>
@@ -9778,7 +9799,7 @@
 </file>
 
 <file path=customXml/itemProps1.xml><?xml version="1.0" encoding="utf-8"?>
-<ds:datastoreItem xmlns:ds="http://schemas.openxmlformats.org/officeDocument/2006/customXml" ds:itemID="{E3897E71-05F5-4F28-B65C-F16E525A96FB}">
+<ds:datastoreItem xmlns:ds="http://schemas.openxmlformats.org/officeDocument/2006/customXml" ds:itemID="{B748C865-7824-4792-87E1-C2339994046B}">
   <ds:schemaRefs>
     <ds:schemaRef ds:uri="http://schemas.openxmlformats.org/officeDocument/2006/bibliography"/>
   </ds:schemaRefs>

</xml_diff>